<commit_message>
Upload Jawaban UAS no 6 - 7
</commit_message>
<xml_diff>
--- a/uas.docx
+++ b/uas.docx
@@ -261,15 +261,7 @@
           <w:sz w:val="24"/>
           <w:szCs w:val="24"/>
         </w:rPr>
-        <w:t xml:space="preserve"> </w:t>
-      </w:r>
-      <w:r>
-        <w:rPr>
-          <w:rFonts w:ascii="Times New Roman" w:hAnsi="Times New Roman" w:cs="Times New Roman"/>
-          <w:sz w:val="24"/>
-          <w:szCs w:val="24"/>
-        </w:rPr>
-        <w:t xml:space="preserve">Ade Putra Prima </w:t>
+        <w:t xml:space="preserve"> Ade Putra Prima </w:t>
       </w:r>
       <w:proofErr w:type="spellStart"/>
       <w:r>
@@ -5787,16 +5779,7 @@
           <w:szCs w:val="24"/>
           <w:shd w:val="clear" w:color="auto" w:fill="FFFFFF"/>
         </w:rPr>
-        <w:t>di</w:t>
-      </w:r>
-      <w:r>
-        <w:rPr>
-          <w:rFonts w:ascii="Times New Roman" w:hAnsi="Times New Roman" w:cs="Times New Roman"/>
-          <w:sz w:val="24"/>
-          <w:szCs w:val="24"/>
-          <w:shd w:val="clear" w:color="auto" w:fill="FFFFFF"/>
-        </w:rPr>
-        <w:t>gunakan</w:t>
+        <w:t>digunakan</w:t>
       </w:r>
       <w:proofErr w:type="spellEnd"/>
       <w:r>
@@ -5926,15 +5909,7 @@
           <w:sz w:val="24"/>
           <w:szCs w:val="24"/>
         </w:rPr>
-        <w:t>B</w:t>
-      </w:r>
-      <w:r>
-        <w:rPr>
-          <w:rFonts w:ascii="Times New Roman" w:eastAsia="Times New Roman" w:hAnsi="Times New Roman" w:cs="Times New Roman"/>
-          <w:sz w:val="24"/>
-          <w:szCs w:val="24"/>
-        </w:rPr>
-        <w:t>eberapa</w:t>
+        <w:t>Beberapa</w:t>
       </w:r>
       <w:proofErr w:type="spellEnd"/>
       <w:r>
@@ -6604,6 +6579,1925 @@
           <w:szCs w:val="24"/>
         </w:rPr>
       </w:pPr>
+      <w:proofErr w:type="spellStart"/>
+      <w:r>
+        <w:rPr>
+          <w:rFonts w:ascii="Times New Roman" w:hAnsi="Times New Roman" w:cs="Times New Roman"/>
+          <w:sz w:val="24"/>
+          <w:szCs w:val="24"/>
+        </w:rPr>
+        <w:t>Apa</w:t>
+      </w:r>
+      <w:proofErr w:type="spellEnd"/>
+      <w:r>
+        <w:rPr>
+          <w:rFonts w:ascii="Times New Roman" w:hAnsi="Times New Roman" w:cs="Times New Roman"/>
+          <w:sz w:val="24"/>
+          <w:szCs w:val="24"/>
+        </w:rPr>
+        <w:t xml:space="preserve"> output </w:t>
+      </w:r>
+      <w:proofErr w:type="spellStart"/>
+      <w:r>
+        <w:rPr>
+          <w:rFonts w:ascii="Times New Roman" w:hAnsi="Times New Roman" w:cs="Times New Roman"/>
+          <w:sz w:val="24"/>
+          <w:szCs w:val="24"/>
+        </w:rPr>
+        <w:t>dari</w:t>
+      </w:r>
+      <w:proofErr w:type="spellEnd"/>
+      <w:r>
+        <w:rPr>
+          <w:rFonts w:ascii="Times New Roman" w:hAnsi="Times New Roman" w:cs="Times New Roman"/>
+          <w:sz w:val="24"/>
+          <w:szCs w:val="24"/>
+        </w:rPr>
+        <w:t xml:space="preserve"> script </w:t>
+      </w:r>
+      <w:proofErr w:type="spellStart"/>
+      <w:proofErr w:type="gramStart"/>
+      <w:r>
+        <w:rPr>
+          <w:rFonts w:ascii="Times New Roman" w:hAnsi="Times New Roman" w:cs="Times New Roman"/>
+          <w:sz w:val="24"/>
+          <w:szCs w:val="24"/>
+        </w:rPr>
+        <w:t>berikut</w:t>
+      </w:r>
+      <w:proofErr w:type="spellEnd"/>
+      <w:r>
+        <w:rPr>
+          <w:rFonts w:ascii="Times New Roman" w:hAnsi="Times New Roman" w:cs="Times New Roman"/>
+          <w:sz w:val="24"/>
+          <w:szCs w:val="24"/>
+        </w:rPr>
+        <w:t xml:space="preserve"> !</w:t>
+      </w:r>
+      <w:proofErr w:type="gramEnd"/>
+      <w:r>
+        <w:rPr>
+          <w:rFonts w:ascii="Times New Roman" w:hAnsi="Times New Roman" w:cs="Times New Roman"/>
+          <w:sz w:val="24"/>
+          <w:szCs w:val="24"/>
+        </w:rPr>
+        <w:t xml:space="preserve"> </w:t>
+      </w:r>
+    </w:p>
+    <w:p>
+      <w:pPr>
+        <w:pStyle w:val="ListParagraph"/>
+        <w:rPr>
+          <w:rFonts w:ascii="Times New Roman" w:hAnsi="Times New Roman" w:cs="Times New Roman"/>
+          <w:sz w:val="24"/>
+          <w:szCs w:val="24"/>
+        </w:rPr>
+      </w:pPr>
+      <w:r>
+        <w:rPr>
+          <w:rFonts w:ascii="Times New Roman" w:hAnsi="Times New Roman" w:cs="Times New Roman"/>
+          <w:sz w:val="24"/>
+          <w:szCs w:val="24"/>
+        </w:rPr>
+        <w:t xml:space="preserve">Akan </w:t>
+      </w:r>
+      <w:proofErr w:type="spellStart"/>
+      <w:r>
+        <w:rPr>
+          <w:rFonts w:ascii="Times New Roman" w:hAnsi="Times New Roman" w:cs="Times New Roman"/>
+          <w:sz w:val="24"/>
+          <w:szCs w:val="24"/>
+        </w:rPr>
+        <w:t>menampilkan</w:t>
+      </w:r>
+      <w:proofErr w:type="spellEnd"/>
+      <w:r>
+        <w:rPr>
+          <w:rFonts w:ascii="Times New Roman" w:hAnsi="Times New Roman" w:cs="Times New Roman"/>
+          <w:sz w:val="24"/>
+          <w:szCs w:val="24"/>
+        </w:rPr>
+        <w:t xml:space="preserve"> List </w:t>
+      </w:r>
+      <w:proofErr w:type="spellStart"/>
+      <w:r>
+        <w:rPr>
+          <w:rFonts w:ascii="Times New Roman" w:hAnsi="Times New Roman" w:cs="Times New Roman"/>
+          <w:sz w:val="24"/>
+          <w:szCs w:val="24"/>
+        </w:rPr>
+        <w:t>seperti</w:t>
+      </w:r>
+      <w:proofErr w:type="spellEnd"/>
+      <w:r>
+        <w:rPr>
+          <w:rFonts w:ascii="Times New Roman" w:hAnsi="Times New Roman" w:cs="Times New Roman"/>
+          <w:sz w:val="24"/>
+          <w:szCs w:val="24"/>
+        </w:rPr>
+        <w:t xml:space="preserve"> di </w:t>
+      </w:r>
+      <w:proofErr w:type="spellStart"/>
+      <w:r>
+        <w:rPr>
+          <w:rFonts w:ascii="Times New Roman" w:hAnsi="Times New Roman" w:cs="Times New Roman"/>
+          <w:sz w:val="24"/>
+          <w:szCs w:val="24"/>
+        </w:rPr>
+        <w:t>bawah</w:t>
+      </w:r>
+      <w:proofErr w:type="spellEnd"/>
+      <w:r>
+        <w:rPr>
+          <w:rFonts w:ascii="Times New Roman" w:hAnsi="Times New Roman" w:cs="Times New Roman"/>
+          <w:sz w:val="24"/>
+          <w:szCs w:val="24"/>
+        </w:rPr>
+        <w:t xml:space="preserve"> </w:t>
+      </w:r>
+      <w:proofErr w:type="spellStart"/>
+      <w:r>
+        <w:rPr>
+          <w:rFonts w:ascii="Times New Roman" w:hAnsi="Times New Roman" w:cs="Times New Roman"/>
+          <w:sz w:val="24"/>
+          <w:szCs w:val="24"/>
+        </w:rPr>
+        <w:t>ini</w:t>
+      </w:r>
+      <w:proofErr w:type="spellEnd"/>
+      <w:r>
+        <w:rPr>
+          <w:rFonts w:ascii="Times New Roman" w:hAnsi="Times New Roman" w:cs="Times New Roman"/>
+          <w:sz w:val="24"/>
+          <w:szCs w:val="24"/>
+        </w:rPr>
+        <w:t>:</w:t>
+      </w:r>
+    </w:p>
+    <w:p>
+      <w:pPr>
+        <w:pStyle w:val="ListParagraph"/>
+      </w:pPr>
+      <w:proofErr w:type="gramStart"/>
+      <w:r>
+        <w:t>T</w:t>
+      </w:r>
+      <w:r>
+        <w:t>ext(</w:t>
+      </w:r>
+      <w:proofErr w:type="gramEnd"/>
+      <w:r>
+        <w:t xml:space="preserve">1) </w:t>
+      </w:r>
+    </w:p>
+    <w:p>
+      <w:pPr>
+        <w:pStyle w:val="ListParagraph"/>
+      </w:pPr>
+      <w:proofErr w:type="gramStart"/>
+      <w:r>
+        <w:t>Text(</w:t>
+      </w:r>
+      <w:proofErr w:type="gramEnd"/>
+      <w:r>
+        <w:t xml:space="preserve">2) </w:t>
+      </w:r>
+    </w:p>
+    <w:p>
+      <w:pPr>
+        <w:pStyle w:val="ListParagraph"/>
+      </w:pPr>
+      <w:proofErr w:type="gramStart"/>
+      <w:r>
+        <w:t>Text(</w:t>
+      </w:r>
+      <w:proofErr w:type="gramEnd"/>
+      <w:r>
+        <w:t xml:space="preserve">3) </w:t>
+      </w:r>
+    </w:p>
+    <w:p>
+      <w:pPr>
+        <w:pStyle w:val="ListParagraph"/>
+      </w:pPr>
+      <w:proofErr w:type="gramStart"/>
+      <w:r>
+        <w:t>Text(</w:t>
+      </w:r>
+      <w:proofErr w:type="gramEnd"/>
+      <w:r>
+        <w:t xml:space="preserve">4) </w:t>
+      </w:r>
+    </w:p>
+    <w:p>
+      <w:pPr>
+        <w:pStyle w:val="ListParagraph"/>
+      </w:pPr>
+      <w:proofErr w:type="gramStart"/>
+      <w:r>
+        <w:t>Text(</w:t>
+      </w:r>
+      <w:proofErr w:type="gramEnd"/>
+      <w:r>
+        <w:t xml:space="preserve">5) </w:t>
+      </w:r>
+    </w:p>
+    <w:p>
+      <w:pPr>
+        <w:pStyle w:val="ListParagraph"/>
+      </w:pPr>
+      <w:proofErr w:type="gramStart"/>
+      <w:r>
+        <w:t>Text(</w:t>
+      </w:r>
+      <w:proofErr w:type="gramEnd"/>
+      <w:r>
+        <w:t xml:space="preserve">6) </w:t>
+      </w:r>
+    </w:p>
+    <w:p>
+      <w:pPr>
+        <w:pStyle w:val="ListParagraph"/>
+      </w:pPr>
+      <w:proofErr w:type="gramStart"/>
+      <w:r>
+        <w:t>Text(</w:t>
+      </w:r>
+      <w:proofErr w:type="gramEnd"/>
+      <w:r>
+        <w:t xml:space="preserve">7) </w:t>
+      </w:r>
+    </w:p>
+    <w:p>
+      <w:pPr>
+        <w:pStyle w:val="ListParagraph"/>
+      </w:pPr>
+      <w:proofErr w:type="gramStart"/>
+      <w:r>
+        <w:t>Text(</w:t>
+      </w:r>
+      <w:proofErr w:type="gramEnd"/>
+      <w:r>
+        <w:t xml:space="preserve">8) </w:t>
+      </w:r>
+    </w:p>
+    <w:p>
+      <w:pPr>
+        <w:pStyle w:val="ListParagraph"/>
+      </w:pPr>
+      <w:proofErr w:type="gramStart"/>
+      <w:r>
+        <w:t>Text(</w:t>
+      </w:r>
+      <w:proofErr w:type="gramEnd"/>
+      <w:r>
+        <w:t xml:space="preserve">9) </w:t>
+      </w:r>
+    </w:p>
+    <w:p>
+      <w:pPr>
+        <w:pStyle w:val="ListParagraph"/>
+      </w:pPr>
+      <w:proofErr w:type="gramStart"/>
+      <w:r>
+        <w:t>Text(</w:t>
+      </w:r>
+      <w:proofErr w:type="gramEnd"/>
+      <w:r>
+        <w:t>10)</w:t>
+      </w:r>
+    </w:p>
+    <w:p>
+      <w:pPr>
+        <w:pStyle w:val="ListParagraph"/>
+      </w:pPr>
+    </w:p>
+    <w:p>
+      <w:pPr>
+        <w:pStyle w:val="ListParagraph"/>
+        <w:numPr>
+          <w:ilvl w:val="0"/>
+          <w:numId w:val="8"/>
+        </w:numPr>
+        <w:rPr>
+          <w:rFonts w:ascii="Times New Roman" w:hAnsi="Times New Roman" w:cs="Times New Roman"/>
+          <w:b/>
+          <w:bCs/>
+          <w:sz w:val="24"/>
+          <w:szCs w:val="24"/>
+        </w:rPr>
+      </w:pPr>
+      <w:proofErr w:type="spellStart"/>
+      <w:r>
+        <w:rPr>
+          <w:rFonts w:ascii="Times New Roman" w:hAnsi="Times New Roman" w:cs="Times New Roman"/>
+          <w:sz w:val="24"/>
+          <w:szCs w:val="24"/>
+        </w:rPr>
+        <w:t>Apa</w:t>
+      </w:r>
+      <w:proofErr w:type="spellEnd"/>
+      <w:r>
+        <w:rPr>
+          <w:rFonts w:ascii="Times New Roman" w:hAnsi="Times New Roman" w:cs="Times New Roman"/>
+          <w:sz w:val="24"/>
+          <w:szCs w:val="24"/>
+        </w:rPr>
+        <w:t xml:space="preserve"> output </w:t>
+      </w:r>
+      <w:proofErr w:type="spellStart"/>
+      <w:r>
+        <w:rPr>
+          <w:rFonts w:ascii="Times New Roman" w:hAnsi="Times New Roman" w:cs="Times New Roman"/>
+          <w:sz w:val="24"/>
+          <w:szCs w:val="24"/>
+        </w:rPr>
+        <w:t>dari</w:t>
+      </w:r>
+      <w:proofErr w:type="spellEnd"/>
+      <w:r>
+        <w:rPr>
+          <w:rFonts w:ascii="Times New Roman" w:hAnsi="Times New Roman" w:cs="Times New Roman"/>
+          <w:sz w:val="24"/>
+          <w:szCs w:val="24"/>
+        </w:rPr>
+        <w:t xml:space="preserve"> script </w:t>
+      </w:r>
+      <w:proofErr w:type="spellStart"/>
+      <w:r>
+        <w:rPr>
+          <w:rFonts w:ascii="Times New Roman" w:hAnsi="Times New Roman" w:cs="Times New Roman"/>
+          <w:sz w:val="24"/>
+          <w:szCs w:val="24"/>
+        </w:rPr>
+        <w:t>berikut</w:t>
+      </w:r>
+      <w:proofErr w:type="spellEnd"/>
+      <w:r>
+        <w:rPr>
+          <w:rFonts w:ascii="Times New Roman" w:hAnsi="Times New Roman" w:cs="Times New Roman"/>
+          <w:sz w:val="24"/>
+          <w:szCs w:val="24"/>
+        </w:rPr>
+        <w:t>!</w:t>
+      </w:r>
+    </w:p>
+    <w:p>
+      <w:pPr>
+        <w:pStyle w:val="ListParagraph"/>
+      </w:pPr>
+    </w:p>
+    <w:p>
+      <w:pPr>
+        <w:pStyle w:val="ListParagraph"/>
+      </w:pPr>
+      <w:r>
+        <w:t xml:space="preserve">8 </w:t>
+      </w:r>
+      <w:r>
+        <w:tab/>
+      </w:r>
+    </w:p>
+    <w:p>
+      <w:pPr>
+        <w:pStyle w:val="ListParagraph"/>
+      </w:pPr>
+      <w:r>
+        <w:t>16</w:t>
+      </w:r>
+    </w:p>
+    <w:p>
+      <w:pPr>
+        <w:pStyle w:val="ListParagraph"/>
+      </w:pPr>
+      <w:r>
+        <w:t xml:space="preserve">8 </w:t>
+      </w:r>
+    </w:p>
+    <w:p>
+      <w:pPr>
+        <w:pStyle w:val="ListParagraph"/>
+      </w:pPr>
+      <w:r>
+        <w:t xml:space="preserve">4 </w:t>
+      </w:r>
+      <w:proofErr w:type="spellStart"/>
+      <w:r>
+        <w:t>dst</w:t>
+      </w:r>
+      <w:proofErr w:type="spellEnd"/>
+      <w:r>
+        <w:t xml:space="preserve"> </w:t>
+      </w:r>
+      <w:proofErr w:type="spellStart"/>
+      <w:r>
+        <w:t>ditulis</w:t>
+      </w:r>
+      <w:proofErr w:type="spellEnd"/>
+      <w:r>
+        <w:t xml:space="preserve"> 8 </w:t>
+      </w:r>
+    </w:p>
+    <w:p>
+      <w:pPr>
+        <w:pStyle w:val="ListParagraph"/>
+      </w:pPr>
+      <w:r>
+        <w:t xml:space="preserve">4 </w:t>
+      </w:r>
+      <w:proofErr w:type="spellStart"/>
+      <w:r>
+        <w:t>dst</w:t>
+      </w:r>
+      <w:proofErr w:type="spellEnd"/>
+      <w:r>
+        <w:t xml:space="preserve"> </w:t>
+      </w:r>
+      <w:proofErr w:type="spellStart"/>
+      <w:r>
+        <w:t>ditulis</w:t>
+      </w:r>
+      <w:proofErr w:type="spellEnd"/>
+      <w:r>
+        <w:t xml:space="preserve"> 16</w:t>
+      </w:r>
+    </w:p>
+    <w:p>
+      <w:pPr>
+        <w:pStyle w:val="ListParagraph"/>
+      </w:pPr>
+      <w:r>
+        <w:t xml:space="preserve">2 x 2 di </w:t>
+      </w:r>
+      <w:proofErr w:type="spellStart"/>
+      <w:r>
+        <w:t>tulis</w:t>
+      </w:r>
+      <w:proofErr w:type="spellEnd"/>
+      <w:r>
+        <w:t xml:space="preserve"> 8</w:t>
+      </w:r>
+    </w:p>
+    <w:p>
+      <w:pPr>
+        <w:rPr>
+          <w:rFonts w:ascii="Times New Roman" w:hAnsi="Times New Roman" w:cs="Times New Roman"/>
+          <w:b/>
+          <w:bCs/>
+          <w:sz w:val="24"/>
+          <w:szCs w:val="24"/>
+        </w:rPr>
+      </w:pPr>
+    </w:p>
+    <w:p>
+      <w:pPr>
+        <w:pStyle w:val="ListParagraph"/>
+        <w:numPr>
+          <w:ilvl w:val="0"/>
+          <w:numId w:val="8"/>
+        </w:numPr>
+        <w:rPr>
+          <w:rFonts w:ascii="Times New Roman" w:hAnsi="Times New Roman" w:cs="Times New Roman"/>
+          <w:b/>
+          <w:bCs/>
+          <w:sz w:val="24"/>
+          <w:szCs w:val="24"/>
+        </w:rPr>
+      </w:pPr>
+      <w:proofErr w:type="spellStart"/>
+      <w:r>
+        <w:rPr>
+          <w:rFonts w:ascii="Times New Roman" w:hAnsi="Times New Roman" w:cs="Times New Roman"/>
+          <w:sz w:val="24"/>
+          <w:szCs w:val="24"/>
+        </w:rPr>
+        <w:t>Tuliskan</w:t>
+      </w:r>
+      <w:proofErr w:type="spellEnd"/>
+      <w:r>
+        <w:rPr>
+          <w:rFonts w:ascii="Times New Roman" w:hAnsi="Times New Roman" w:cs="Times New Roman"/>
+          <w:sz w:val="24"/>
+          <w:szCs w:val="24"/>
+        </w:rPr>
+        <w:t xml:space="preserve"> </w:t>
+      </w:r>
+      <w:proofErr w:type="spellStart"/>
+      <w:r>
+        <w:rPr>
+          <w:rFonts w:ascii="Times New Roman" w:hAnsi="Times New Roman" w:cs="Times New Roman"/>
+          <w:sz w:val="24"/>
+          <w:szCs w:val="24"/>
+        </w:rPr>
+        <w:t>sintak</w:t>
+      </w:r>
+      <w:proofErr w:type="spellEnd"/>
+      <w:r>
+        <w:rPr>
+          <w:rFonts w:ascii="Times New Roman" w:hAnsi="Times New Roman" w:cs="Times New Roman"/>
+          <w:sz w:val="24"/>
+          <w:szCs w:val="24"/>
+        </w:rPr>
+        <w:t xml:space="preserve"> </w:t>
+      </w:r>
+      <w:proofErr w:type="spellStart"/>
+      <w:r>
+        <w:rPr>
+          <w:rFonts w:ascii="Times New Roman" w:hAnsi="Times New Roman" w:cs="Times New Roman"/>
+          <w:sz w:val="24"/>
+          <w:szCs w:val="24"/>
+        </w:rPr>
+        <w:t>cara</w:t>
+      </w:r>
+      <w:proofErr w:type="spellEnd"/>
+      <w:r>
+        <w:rPr>
+          <w:rFonts w:ascii="Times New Roman" w:hAnsi="Times New Roman" w:cs="Times New Roman"/>
+          <w:sz w:val="24"/>
+          <w:szCs w:val="24"/>
+        </w:rPr>
+        <w:t xml:space="preserve"> parsing JSON pada </w:t>
+      </w:r>
+      <w:proofErr w:type="gramStart"/>
+      <w:r>
+        <w:rPr>
+          <w:rFonts w:ascii="Times New Roman" w:hAnsi="Times New Roman" w:cs="Times New Roman"/>
+          <w:sz w:val="24"/>
+          <w:szCs w:val="24"/>
+        </w:rPr>
+        <w:t>flutter !</w:t>
+      </w:r>
+      <w:proofErr w:type="gramEnd"/>
+    </w:p>
+    <w:p>
+      <w:pPr>
+        <w:pStyle w:val="ListParagraph"/>
+        <w:rPr>
+          <w:rFonts w:ascii="Times New Roman" w:hAnsi="Times New Roman" w:cs="Times New Roman"/>
+          <w:b/>
+          <w:bCs/>
+          <w:sz w:val="24"/>
+          <w:szCs w:val="24"/>
+        </w:rPr>
+      </w:pPr>
+    </w:p>
+    <w:p>
+      <w:pPr>
+        <w:pStyle w:val="ListParagraph"/>
+        <w:rPr>
+          <w:rFonts w:ascii="Times New Roman" w:hAnsi="Times New Roman" w:cs="Times New Roman"/>
+          <w:sz w:val="24"/>
+          <w:szCs w:val="24"/>
+        </w:rPr>
+      </w:pPr>
+      <w:r>
+        <w:rPr>
+          <w:rFonts w:ascii="Times New Roman" w:hAnsi="Times New Roman" w:cs="Times New Roman"/>
+          <w:sz w:val="24"/>
+          <w:szCs w:val="24"/>
+        </w:rPr>
+        <w:t>[</w:t>
+      </w:r>
+    </w:p>
+    <w:p>
+      <w:pPr>
+        <w:pStyle w:val="ListParagraph"/>
+        <w:rPr>
+          <w:rFonts w:ascii="Times New Roman" w:hAnsi="Times New Roman" w:cs="Times New Roman"/>
+          <w:sz w:val="24"/>
+          <w:szCs w:val="24"/>
+        </w:rPr>
+      </w:pPr>
+      <w:r>
+        <w:rPr>
+          <w:rFonts w:ascii="Times New Roman" w:hAnsi="Times New Roman" w:cs="Times New Roman"/>
+          <w:sz w:val="24"/>
+          <w:szCs w:val="24"/>
+        </w:rPr>
+        <w:t xml:space="preserve"> {</w:t>
+      </w:r>
+    </w:p>
+    <w:p>
+      <w:pPr>
+        <w:pStyle w:val="ListParagraph"/>
+        <w:rPr>
+          <w:rFonts w:ascii="Times New Roman" w:hAnsi="Times New Roman" w:cs="Times New Roman"/>
+          <w:sz w:val="24"/>
+          <w:szCs w:val="24"/>
+        </w:rPr>
+      </w:pPr>
+      <w:r>
+        <w:rPr>
+          <w:rFonts w:ascii="Times New Roman" w:hAnsi="Times New Roman" w:cs="Times New Roman"/>
+          <w:sz w:val="24"/>
+          <w:szCs w:val="24"/>
+        </w:rPr>
+        <w:t xml:space="preserve"> "id": 1,</w:t>
+      </w:r>
+    </w:p>
+    <w:p>
+      <w:pPr>
+        <w:pStyle w:val="ListParagraph"/>
+        <w:rPr>
+          <w:rFonts w:ascii="Times New Roman" w:hAnsi="Times New Roman" w:cs="Times New Roman"/>
+          <w:sz w:val="24"/>
+          <w:szCs w:val="24"/>
+        </w:rPr>
+      </w:pPr>
+      <w:r>
+        <w:rPr>
+          <w:rFonts w:ascii="Times New Roman" w:hAnsi="Times New Roman" w:cs="Times New Roman"/>
+          <w:sz w:val="24"/>
+          <w:szCs w:val="24"/>
+        </w:rPr>
+        <w:t xml:space="preserve"> "name": "Leanne Graham",</w:t>
+      </w:r>
+    </w:p>
+    <w:p>
+      <w:pPr>
+        <w:pStyle w:val="ListParagraph"/>
+        <w:rPr>
+          <w:rFonts w:ascii="Times New Roman" w:hAnsi="Times New Roman" w:cs="Times New Roman"/>
+          <w:sz w:val="24"/>
+          <w:szCs w:val="24"/>
+        </w:rPr>
+      </w:pPr>
+      <w:r>
+        <w:rPr>
+          <w:rFonts w:ascii="Times New Roman" w:hAnsi="Times New Roman" w:cs="Times New Roman"/>
+          <w:sz w:val="24"/>
+          <w:szCs w:val="24"/>
+        </w:rPr>
+        <w:t xml:space="preserve"> "username": "Bret",</w:t>
+      </w:r>
+    </w:p>
+    <w:p>
+      <w:pPr>
+        <w:pStyle w:val="ListParagraph"/>
+        <w:rPr>
+          <w:rFonts w:ascii="Times New Roman" w:hAnsi="Times New Roman" w:cs="Times New Roman"/>
+          <w:sz w:val="24"/>
+          <w:szCs w:val="24"/>
+        </w:rPr>
+      </w:pPr>
+      <w:r>
+        <w:rPr>
+          <w:rFonts w:ascii="Times New Roman" w:hAnsi="Times New Roman" w:cs="Times New Roman"/>
+          <w:sz w:val="24"/>
+          <w:szCs w:val="24"/>
+        </w:rPr>
+        <w:lastRenderedPageBreak/>
+        <w:t xml:space="preserve"> "email": "Sincere@april.biz",</w:t>
+      </w:r>
+    </w:p>
+    <w:p>
+      <w:pPr>
+        <w:pStyle w:val="ListParagraph"/>
+        <w:rPr>
+          <w:rFonts w:ascii="Times New Roman" w:hAnsi="Times New Roman" w:cs="Times New Roman"/>
+          <w:sz w:val="24"/>
+          <w:szCs w:val="24"/>
+        </w:rPr>
+      </w:pPr>
+      <w:r>
+        <w:rPr>
+          <w:rFonts w:ascii="Times New Roman" w:hAnsi="Times New Roman" w:cs="Times New Roman"/>
+          <w:sz w:val="24"/>
+          <w:szCs w:val="24"/>
+        </w:rPr>
+        <w:t xml:space="preserve"> "address": {</w:t>
+      </w:r>
+    </w:p>
+    <w:p>
+      <w:pPr>
+        <w:pStyle w:val="ListParagraph"/>
+        <w:rPr>
+          <w:rFonts w:ascii="Times New Roman" w:hAnsi="Times New Roman" w:cs="Times New Roman"/>
+          <w:sz w:val="24"/>
+          <w:szCs w:val="24"/>
+        </w:rPr>
+      </w:pPr>
+      <w:r>
+        <w:rPr>
+          <w:rFonts w:ascii="Times New Roman" w:hAnsi="Times New Roman" w:cs="Times New Roman"/>
+          <w:sz w:val="24"/>
+          <w:szCs w:val="24"/>
+        </w:rPr>
+        <w:t xml:space="preserve"> "street": "Kulas Light",</w:t>
+      </w:r>
+    </w:p>
+    <w:p>
+      <w:pPr>
+        <w:pStyle w:val="ListParagraph"/>
+        <w:rPr>
+          <w:rFonts w:ascii="Times New Roman" w:hAnsi="Times New Roman" w:cs="Times New Roman"/>
+          <w:sz w:val="24"/>
+          <w:szCs w:val="24"/>
+        </w:rPr>
+      </w:pPr>
+      <w:r>
+        <w:rPr>
+          <w:rFonts w:ascii="Times New Roman" w:hAnsi="Times New Roman" w:cs="Times New Roman"/>
+          <w:sz w:val="24"/>
+          <w:szCs w:val="24"/>
+        </w:rPr>
+        <w:t xml:space="preserve"> "suite": "Apt. 556",</w:t>
+      </w:r>
+    </w:p>
+    <w:p>
+      <w:pPr>
+        <w:pStyle w:val="ListParagraph"/>
+        <w:rPr>
+          <w:rFonts w:ascii="Times New Roman" w:hAnsi="Times New Roman" w:cs="Times New Roman"/>
+          <w:sz w:val="24"/>
+          <w:szCs w:val="24"/>
+        </w:rPr>
+      </w:pPr>
+      <w:r>
+        <w:rPr>
+          <w:rFonts w:ascii="Times New Roman" w:hAnsi="Times New Roman" w:cs="Times New Roman"/>
+          <w:sz w:val="24"/>
+          <w:szCs w:val="24"/>
+        </w:rPr>
+        <w:t xml:space="preserve"> "city": "</w:t>
+      </w:r>
+      <w:proofErr w:type="spellStart"/>
+      <w:r>
+        <w:rPr>
+          <w:rFonts w:ascii="Times New Roman" w:hAnsi="Times New Roman" w:cs="Times New Roman"/>
+          <w:sz w:val="24"/>
+          <w:szCs w:val="24"/>
+        </w:rPr>
+        <w:t>Gwenborough</w:t>
+      </w:r>
+      <w:proofErr w:type="spellEnd"/>
+      <w:r>
+        <w:rPr>
+          <w:rFonts w:ascii="Times New Roman" w:hAnsi="Times New Roman" w:cs="Times New Roman"/>
+          <w:sz w:val="24"/>
+          <w:szCs w:val="24"/>
+        </w:rPr>
+        <w:t>",</w:t>
+      </w:r>
+    </w:p>
+    <w:p>
+      <w:pPr>
+        <w:pStyle w:val="ListParagraph"/>
+        <w:rPr>
+          <w:rFonts w:ascii="Times New Roman" w:hAnsi="Times New Roman" w:cs="Times New Roman"/>
+          <w:sz w:val="24"/>
+          <w:szCs w:val="24"/>
+        </w:rPr>
+      </w:pPr>
+      <w:r>
+        <w:rPr>
+          <w:rFonts w:ascii="Times New Roman" w:hAnsi="Times New Roman" w:cs="Times New Roman"/>
+          <w:sz w:val="24"/>
+          <w:szCs w:val="24"/>
+        </w:rPr>
+        <w:t xml:space="preserve"> "</w:t>
+      </w:r>
+      <w:proofErr w:type="spellStart"/>
+      <w:r>
+        <w:rPr>
+          <w:rFonts w:ascii="Times New Roman" w:hAnsi="Times New Roman" w:cs="Times New Roman"/>
+          <w:sz w:val="24"/>
+          <w:szCs w:val="24"/>
+        </w:rPr>
+        <w:t>zipcode</w:t>
+      </w:r>
+      <w:proofErr w:type="spellEnd"/>
+      <w:r>
+        <w:rPr>
+          <w:rFonts w:ascii="Times New Roman" w:hAnsi="Times New Roman" w:cs="Times New Roman"/>
+          <w:sz w:val="24"/>
+          <w:szCs w:val="24"/>
+        </w:rPr>
+        <w:t>": "92998-3874",</w:t>
+      </w:r>
+    </w:p>
+    <w:p>
+      <w:pPr>
+        <w:pStyle w:val="ListParagraph"/>
+        <w:rPr>
+          <w:rFonts w:ascii="Times New Roman" w:hAnsi="Times New Roman" w:cs="Times New Roman"/>
+          <w:sz w:val="24"/>
+          <w:szCs w:val="24"/>
+        </w:rPr>
+      </w:pPr>
+      <w:r>
+        <w:rPr>
+          <w:rFonts w:ascii="Times New Roman" w:hAnsi="Times New Roman" w:cs="Times New Roman"/>
+          <w:sz w:val="24"/>
+          <w:szCs w:val="24"/>
+        </w:rPr>
+        <w:t xml:space="preserve"> "geo": {</w:t>
+      </w:r>
+    </w:p>
+    <w:p>
+      <w:pPr>
+        <w:pStyle w:val="ListParagraph"/>
+        <w:rPr>
+          <w:rFonts w:ascii="Times New Roman" w:hAnsi="Times New Roman" w:cs="Times New Roman"/>
+          <w:sz w:val="24"/>
+          <w:szCs w:val="24"/>
+        </w:rPr>
+      </w:pPr>
+      <w:r>
+        <w:rPr>
+          <w:rFonts w:ascii="Times New Roman" w:hAnsi="Times New Roman" w:cs="Times New Roman"/>
+          <w:sz w:val="24"/>
+          <w:szCs w:val="24"/>
+        </w:rPr>
+        <w:t xml:space="preserve"> "</w:t>
+      </w:r>
+      <w:proofErr w:type="spellStart"/>
+      <w:r>
+        <w:rPr>
+          <w:rFonts w:ascii="Times New Roman" w:hAnsi="Times New Roman" w:cs="Times New Roman"/>
+          <w:sz w:val="24"/>
+          <w:szCs w:val="24"/>
+        </w:rPr>
+        <w:t>lat</w:t>
+      </w:r>
+      <w:proofErr w:type="spellEnd"/>
+      <w:r>
+        <w:rPr>
+          <w:rFonts w:ascii="Times New Roman" w:hAnsi="Times New Roman" w:cs="Times New Roman"/>
+          <w:sz w:val="24"/>
+          <w:szCs w:val="24"/>
+        </w:rPr>
+        <w:t>": "-37.3159",</w:t>
+      </w:r>
+    </w:p>
+    <w:p>
+      <w:pPr>
+        <w:pStyle w:val="ListParagraph"/>
+        <w:rPr>
+          <w:rFonts w:ascii="Times New Roman" w:hAnsi="Times New Roman" w:cs="Times New Roman"/>
+          <w:sz w:val="24"/>
+          <w:szCs w:val="24"/>
+        </w:rPr>
+      </w:pPr>
+      <w:r>
+        <w:rPr>
+          <w:rFonts w:ascii="Times New Roman" w:hAnsi="Times New Roman" w:cs="Times New Roman"/>
+          <w:sz w:val="24"/>
+          <w:szCs w:val="24"/>
+        </w:rPr>
+        <w:t xml:space="preserve"> "</w:t>
+      </w:r>
+      <w:proofErr w:type="spellStart"/>
+      <w:r>
+        <w:rPr>
+          <w:rFonts w:ascii="Times New Roman" w:hAnsi="Times New Roman" w:cs="Times New Roman"/>
+          <w:sz w:val="24"/>
+          <w:szCs w:val="24"/>
+        </w:rPr>
+        <w:t>lng</w:t>
+      </w:r>
+      <w:proofErr w:type="spellEnd"/>
+      <w:r>
+        <w:rPr>
+          <w:rFonts w:ascii="Times New Roman" w:hAnsi="Times New Roman" w:cs="Times New Roman"/>
+          <w:sz w:val="24"/>
+          <w:szCs w:val="24"/>
+        </w:rPr>
+        <w:t>": "81.1496"</w:t>
+      </w:r>
+    </w:p>
+    <w:p>
+      <w:pPr>
+        <w:pStyle w:val="ListParagraph"/>
+        <w:rPr>
+          <w:rFonts w:ascii="Times New Roman" w:hAnsi="Times New Roman" w:cs="Times New Roman"/>
+          <w:sz w:val="24"/>
+          <w:szCs w:val="24"/>
+        </w:rPr>
+      </w:pPr>
+      <w:r>
+        <w:rPr>
+          <w:rFonts w:ascii="Times New Roman" w:hAnsi="Times New Roman" w:cs="Times New Roman"/>
+          <w:sz w:val="24"/>
+          <w:szCs w:val="24"/>
+        </w:rPr>
+        <w:t xml:space="preserve"> }</w:t>
+      </w:r>
+    </w:p>
+    <w:p>
+      <w:pPr>
+        <w:pStyle w:val="ListParagraph"/>
+        <w:rPr>
+          <w:rFonts w:ascii="Times New Roman" w:hAnsi="Times New Roman" w:cs="Times New Roman"/>
+          <w:sz w:val="24"/>
+          <w:szCs w:val="24"/>
+        </w:rPr>
+      </w:pPr>
+      <w:r>
+        <w:rPr>
+          <w:rFonts w:ascii="Times New Roman" w:hAnsi="Times New Roman" w:cs="Times New Roman"/>
+          <w:sz w:val="24"/>
+          <w:szCs w:val="24"/>
+        </w:rPr>
+        <w:t xml:space="preserve"> },</w:t>
+      </w:r>
+    </w:p>
+    <w:p>
+      <w:pPr>
+        <w:pStyle w:val="ListParagraph"/>
+        <w:rPr>
+          <w:rFonts w:ascii="Times New Roman" w:hAnsi="Times New Roman" w:cs="Times New Roman"/>
+          <w:sz w:val="24"/>
+          <w:szCs w:val="24"/>
+        </w:rPr>
+      </w:pPr>
+      <w:r>
+        <w:rPr>
+          <w:rFonts w:ascii="Times New Roman" w:hAnsi="Times New Roman" w:cs="Times New Roman"/>
+          <w:sz w:val="24"/>
+          <w:szCs w:val="24"/>
+        </w:rPr>
+        <w:t xml:space="preserve"> "phone": "1-770-736-8031 x56442",</w:t>
+      </w:r>
+    </w:p>
+    <w:p>
+      <w:pPr>
+        <w:pStyle w:val="ListParagraph"/>
+        <w:rPr>
+          <w:rFonts w:ascii="Times New Roman" w:hAnsi="Times New Roman" w:cs="Times New Roman"/>
+          <w:sz w:val="24"/>
+          <w:szCs w:val="24"/>
+        </w:rPr>
+      </w:pPr>
+      <w:r>
+        <w:rPr>
+          <w:rFonts w:ascii="Times New Roman" w:hAnsi="Times New Roman" w:cs="Times New Roman"/>
+          <w:sz w:val="24"/>
+          <w:szCs w:val="24"/>
+        </w:rPr>
+        <w:t xml:space="preserve"> "website": "hildegard.org",</w:t>
+      </w:r>
+    </w:p>
+    <w:p>
+      <w:pPr>
+        <w:pStyle w:val="ListParagraph"/>
+        <w:rPr>
+          <w:rFonts w:ascii="Times New Roman" w:hAnsi="Times New Roman" w:cs="Times New Roman"/>
+          <w:sz w:val="24"/>
+          <w:szCs w:val="24"/>
+        </w:rPr>
+      </w:pPr>
+      <w:r>
+        <w:rPr>
+          <w:rFonts w:ascii="Times New Roman" w:hAnsi="Times New Roman" w:cs="Times New Roman"/>
+          <w:sz w:val="24"/>
+          <w:szCs w:val="24"/>
+        </w:rPr>
+        <w:t xml:space="preserve"> "company": {</w:t>
+      </w:r>
+    </w:p>
+    <w:p>
+      <w:pPr>
+        <w:pStyle w:val="ListParagraph"/>
+        <w:rPr>
+          <w:rFonts w:ascii="Times New Roman" w:hAnsi="Times New Roman" w:cs="Times New Roman"/>
+          <w:sz w:val="24"/>
+          <w:szCs w:val="24"/>
+        </w:rPr>
+      </w:pPr>
+      <w:r>
+        <w:rPr>
+          <w:rFonts w:ascii="Times New Roman" w:hAnsi="Times New Roman" w:cs="Times New Roman"/>
+          <w:sz w:val="24"/>
+          <w:szCs w:val="24"/>
+        </w:rPr>
+        <w:t xml:space="preserve"> "name": "Romaguera-Crona",</w:t>
+      </w:r>
+    </w:p>
+    <w:p>
+      <w:pPr>
+        <w:pStyle w:val="ListParagraph"/>
+        <w:rPr>
+          <w:rFonts w:ascii="Times New Roman" w:hAnsi="Times New Roman" w:cs="Times New Roman"/>
+          <w:sz w:val="24"/>
+          <w:szCs w:val="24"/>
+        </w:rPr>
+      </w:pPr>
+      <w:r>
+        <w:rPr>
+          <w:rFonts w:ascii="Times New Roman" w:hAnsi="Times New Roman" w:cs="Times New Roman"/>
+          <w:sz w:val="24"/>
+          <w:szCs w:val="24"/>
+        </w:rPr>
+        <w:t xml:space="preserve"> "</w:t>
+      </w:r>
+      <w:proofErr w:type="spellStart"/>
+      <w:r>
+        <w:rPr>
+          <w:rFonts w:ascii="Times New Roman" w:hAnsi="Times New Roman" w:cs="Times New Roman"/>
+          <w:sz w:val="24"/>
+          <w:szCs w:val="24"/>
+        </w:rPr>
+        <w:t>catchPhrase</w:t>
+      </w:r>
+      <w:proofErr w:type="spellEnd"/>
+      <w:r>
+        <w:rPr>
+          <w:rFonts w:ascii="Times New Roman" w:hAnsi="Times New Roman" w:cs="Times New Roman"/>
+          <w:sz w:val="24"/>
+          <w:szCs w:val="24"/>
+        </w:rPr>
+        <w:t>": "Multi-layered client-server neural-net",</w:t>
+      </w:r>
+    </w:p>
+    <w:p>
+      <w:pPr>
+        <w:pStyle w:val="ListParagraph"/>
+        <w:rPr>
+          <w:rFonts w:ascii="Times New Roman" w:hAnsi="Times New Roman" w:cs="Times New Roman"/>
+          <w:sz w:val="24"/>
+          <w:szCs w:val="24"/>
+        </w:rPr>
+      </w:pPr>
+      <w:r>
+        <w:rPr>
+          <w:rFonts w:ascii="Times New Roman" w:hAnsi="Times New Roman" w:cs="Times New Roman"/>
+          <w:sz w:val="24"/>
+          <w:szCs w:val="24"/>
+        </w:rPr>
+        <w:t xml:space="preserve"> "bs": "harness real-time e-markets"</w:t>
+      </w:r>
+    </w:p>
+    <w:p>
+      <w:pPr>
+        <w:pStyle w:val="ListParagraph"/>
+        <w:rPr>
+          <w:rFonts w:ascii="Times New Roman" w:hAnsi="Times New Roman" w:cs="Times New Roman"/>
+          <w:sz w:val="24"/>
+          <w:szCs w:val="24"/>
+        </w:rPr>
+      </w:pPr>
+      <w:r>
+        <w:rPr>
+          <w:rFonts w:ascii="Times New Roman" w:hAnsi="Times New Roman" w:cs="Times New Roman"/>
+          <w:sz w:val="24"/>
+          <w:szCs w:val="24"/>
+        </w:rPr>
+        <w:t xml:space="preserve"> }</w:t>
+      </w:r>
+    </w:p>
+    <w:p>
+      <w:pPr>
+        <w:pStyle w:val="ListParagraph"/>
+        <w:rPr>
+          <w:rFonts w:ascii="Times New Roman" w:hAnsi="Times New Roman" w:cs="Times New Roman"/>
+          <w:sz w:val="24"/>
+          <w:szCs w:val="24"/>
+        </w:rPr>
+      </w:pPr>
+      <w:r>
+        <w:rPr>
+          <w:rFonts w:ascii="Times New Roman" w:hAnsi="Times New Roman" w:cs="Times New Roman"/>
+          <w:sz w:val="24"/>
+          <w:szCs w:val="24"/>
+        </w:rPr>
+        <w:t xml:space="preserve"> },</w:t>
+      </w:r>
+    </w:p>
+    <w:p>
+      <w:pPr>
+        <w:pStyle w:val="ListParagraph"/>
+        <w:rPr>
+          <w:rFonts w:ascii="Times New Roman" w:hAnsi="Times New Roman" w:cs="Times New Roman"/>
+          <w:sz w:val="24"/>
+          <w:szCs w:val="24"/>
+        </w:rPr>
+      </w:pPr>
+      <w:r>
+        <w:rPr>
+          <w:rFonts w:ascii="Times New Roman" w:hAnsi="Times New Roman" w:cs="Times New Roman"/>
+          <w:sz w:val="24"/>
+          <w:szCs w:val="24"/>
+        </w:rPr>
+        <w:t xml:space="preserve"> {</w:t>
+      </w:r>
+    </w:p>
+    <w:p>
+      <w:pPr>
+        <w:pStyle w:val="ListParagraph"/>
+        <w:rPr>
+          <w:rFonts w:ascii="Times New Roman" w:hAnsi="Times New Roman" w:cs="Times New Roman"/>
+          <w:sz w:val="24"/>
+          <w:szCs w:val="24"/>
+        </w:rPr>
+      </w:pPr>
+      <w:r>
+        <w:rPr>
+          <w:rFonts w:ascii="Times New Roman" w:hAnsi="Times New Roman" w:cs="Times New Roman"/>
+          <w:sz w:val="24"/>
+          <w:szCs w:val="24"/>
+        </w:rPr>
+        <w:t xml:space="preserve"> "id": 2,</w:t>
+      </w:r>
+    </w:p>
+    <w:p>
+      <w:pPr>
+        <w:pStyle w:val="ListParagraph"/>
+        <w:rPr>
+          <w:rFonts w:ascii="Times New Roman" w:hAnsi="Times New Roman" w:cs="Times New Roman"/>
+          <w:sz w:val="24"/>
+          <w:szCs w:val="24"/>
+        </w:rPr>
+      </w:pPr>
+      <w:r>
+        <w:rPr>
+          <w:rFonts w:ascii="Times New Roman" w:hAnsi="Times New Roman" w:cs="Times New Roman"/>
+          <w:sz w:val="24"/>
+          <w:szCs w:val="24"/>
+        </w:rPr>
+        <w:t xml:space="preserve"> "name": "Ervin Howell",</w:t>
+      </w:r>
+    </w:p>
+    <w:p>
+      <w:pPr>
+        <w:pStyle w:val="ListParagraph"/>
+        <w:rPr>
+          <w:rFonts w:ascii="Times New Roman" w:hAnsi="Times New Roman" w:cs="Times New Roman"/>
+          <w:sz w:val="24"/>
+          <w:szCs w:val="24"/>
+        </w:rPr>
+      </w:pPr>
+      <w:r>
+        <w:rPr>
+          <w:rFonts w:ascii="Times New Roman" w:hAnsi="Times New Roman" w:cs="Times New Roman"/>
+          <w:sz w:val="24"/>
+          <w:szCs w:val="24"/>
+        </w:rPr>
+        <w:t xml:space="preserve"> "username": "</w:t>
+      </w:r>
+      <w:proofErr w:type="spellStart"/>
+      <w:r>
+        <w:rPr>
+          <w:rFonts w:ascii="Times New Roman" w:hAnsi="Times New Roman" w:cs="Times New Roman"/>
+          <w:sz w:val="24"/>
+          <w:szCs w:val="24"/>
+        </w:rPr>
+        <w:t>Antonette</w:t>
+      </w:r>
+      <w:proofErr w:type="spellEnd"/>
+      <w:r>
+        <w:rPr>
+          <w:rFonts w:ascii="Times New Roman" w:hAnsi="Times New Roman" w:cs="Times New Roman"/>
+          <w:sz w:val="24"/>
+          <w:szCs w:val="24"/>
+        </w:rPr>
+        <w:t>",</w:t>
+      </w:r>
+    </w:p>
+    <w:p>
+      <w:pPr>
+        <w:pStyle w:val="ListParagraph"/>
+        <w:rPr>
+          <w:rFonts w:ascii="Times New Roman" w:hAnsi="Times New Roman" w:cs="Times New Roman"/>
+          <w:sz w:val="24"/>
+          <w:szCs w:val="24"/>
+        </w:rPr>
+      </w:pPr>
+      <w:r>
+        <w:rPr>
+          <w:rFonts w:ascii="Times New Roman" w:hAnsi="Times New Roman" w:cs="Times New Roman"/>
+          <w:sz w:val="24"/>
+          <w:szCs w:val="24"/>
+        </w:rPr>
+        <w:t xml:space="preserve"> "email": "Shanna@melissa.tv",</w:t>
+      </w:r>
+    </w:p>
+    <w:p>
+      <w:pPr>
+        <w:pStyle w:val="ListParagraph"/>
+        <w:rPr>
+          <w:rFonts w:ascii="Times New Roman" w:hAnsi="Times New Roman" w:cs="Times New Roman"/>
+          <w:sz w:val="24"/>
+          <w:szCs w:val="24"/>
+        </w:rPr>
+      </w:pPr>
+      <w:r>
+        <w:rPr>
+          <w:rFonts w:ascii="Times New Roman" w:hAnsi="Times New Roman" w:cs="Times New Roman"/>
+          <w:sz w:val="24"/>
+          <w:szCs w:val="24"/>
+        </w:rPr>
+        <w:t xml:space="preserve"> "address": {</w:t>
+      </w:r>
+    </w:p>
+    <w:p>
+      <w:pPr>
+        <w:pStyle w:val="ListParagraph"/>
+        <w:rPr>
+          <w:rFonts w:ascii="Times New Roman" w:hAnsi="Times New Roman" w:cs="Times New Roman"/>
+          <w:sz w:val="24"/>
+          <w:szCs w:val="24"/>
+        </w:rPr>
+      </w:pPr>
+      <w:r>
+        <w:rPr>
+          <w:rFonts w:ascii="Times New Roman" w:hAnsi="Times New Roman" w:cs="Times New Roman"/>
+          <w:sz w:val="24"/>
+          <w:szCs w:val="24"/>
+        </w:rPr>
+        <w:t xml:space="preserve"> "street": "Victor Plains", "suite": "Suite 879",</w:t>
+      </w:r>
+    </w:p>
+    <w:p>
+      <w:pPr>
+        <w:pStyle w:val="ListParagraph"/>
+        <w:rPr>
+          <w:rFonts w:ascii="Times New Roman" w:hAnsi="Times New Roman" w:cs="Times New Roman"/>
+          <w:sz w:val="24"/>
+          <w:szCs w:val="24"/>
+        </w:rPr>
+      </w:pPr>
+      <w:r>
+        <w:rPr>
+          <w:rFonts w:ascii="Times New Roman" w:hAnsi="Times New Roman" w:cs="Times New Roman"/>
+          <w:sz w:val="24"/>
+          <w:szCs w:val="24"/>
+        </w:rPr>
+        <w:t xml:space="preserve"> "city": "Wisokyburgh",</w:t>
+      </w:r>
+    </w:p>
+    <w:p>
+      <w:pPr>
+        <w:pStyle w:val="ListParagraph"/>
+        <w:rPr>
+          <w:rFonts w:ascii="Times New Roman" w:hAnsi="Times New Roman" w:cs="Times New Roman"/>
+          <w:sz w:val="24"/>
+          <w:szCs w:val="24"/>
+        </w:rPr>
+      </w:pPr>
+      <w:r>
+        <w:rPr>
+          <w:rFonts w:ascii="Times New Roman" w:hAnsi="Times New Roman" w:cs="Times New Roman"/>
+          <w:sz w:val="24"/>
+          <w:szCs w:val="24"/>
+        </w:rPr>
+        <w:t xml:space="preserve"> "</w:t>
+      </w:r>
+      <w:proofErr w:type="spellStart"/>
+      <w:r>
+        <w:rPr>
+          <w:rFonts w:ascii="Times New Roman" w:hAnsi="Times New Roman" w:cs="Times New Roman"/>
+          <w:sz w:val="24"/>
+          <w:szCs w:val="24"/>
+        </w:rPr>
+        <w:t>zipcode</w:t>
+      </w:r>
+      <w:proofErr w:type="spellEnd"/>
+      <w:r>
+        <w:rPr>
+          <w:rFonts w:ascii="Times New Roman" w:hAnsi="Times New Roman" w:cs="Times New Roman"/>
+          <w:sz w:val="24"/>
+          <w:szCs w:val="24"/>
+        </w:rPr>
+        <w:t>": "90566-7771",</w:t>
+      </w:r>
+    </w:p>
+    <w:p>
+      <w:pPr>
+        <w:pStyle w:val="ListParagraph"/>
+        <w:rPr>
+          <w:rFonts w:ascii="Times New Roman" w:hAnsi="Times New Roman" w:cs="Times New Roman"/>
+          <w:sz w:val="24"/>
+          <w:szCs w:val="24"/>
+        </w:rPr>
+      </w:pPr>
+      <w:r>
+        <w:rPr>
+          <w:rFonts w:ascii="Times New Roman" w:hAnsi="Times New Roman" w:cs="Times New Roman"/>
+          <w:sz w:val="24"/>
+          <w:szCs w:val="24"/>
+        </w:rPr>
+        <w:t xml:space="preserve"> "geo": {</w:t>
+      </w:r>
+    </w:p>
+    <w:p>
+      <w:pPr>
+        <w:pStyle w:val="ListParagraph"/>
+        <w:rPr>
+          <w:rFonts w:ascii="Times New Roman" w:hAnsi="Times New Roman" w:cs="Times New Roman"/>
+          <w:sz w:val="24"/>
+          <w:szCs w:val="24"/>
+        </w:rPr>
+      </w:pPr>
+      <w:r>
+        <w:rPr>
+          <w:rFonts w:ascii="Times New Roman" w:hAnsi="Times New Roman" w:cs="Times New Roman"/>
+          <w:sz w:val="24"/>
+          <w:szCs w:val="24"/>
+        </w:rPr>
+        <w:t xml:space="preserve"> "</w:t>
+      </w:r>
+      <w:proofErr w:type="spellStart"/>
+      <w:r>
+        <w:rPr>
+          <w:rFonts w:ascii="Times New Roman" w:hAnsi="Times New Roman" w:cs="Times New Roman"/>
+          <w:sz w:val="24"/>
+          <w:szCs w:val="24"/>
+        </w:rPr>
+        <w:t>lat</w:t>
+      </w:r>
+      <w:proofErr w:type="spellEnd"/>
+      <w:r>
+        <w:rPr>
+          <w:rFonts w:ascii="Times New Roman" w:hAnsi="Times New Roman" w:cs="Times New Roman"/>
+          <w:sz w:val="24"/>
+          <w:szCs w:val="24"/>
+        </w:rPr>
+        <w:t>": "-43.9509",</w:t>
+      </w:r>
+    </w:p>
+    <w:p>
+      <w:pPr>
+        <w:pStyle w:val="ListParagraph"/>
+        <w:rPr>
+          <w:rFonts w:ascii="Times New Roman" w:hAnsi="Times New Roman" w:cs="Times New Roman"/>
+          <w:sz w:val="24"/>
+          <w:szCs w:val="24"/>
+        </w:rPr>
+      </w:pPr>
+      <w:r>
+        <w:rPr>
+          <w:rFonts w:ascii="Times New Roman" w:hAnsi="Times New Roman" w:cs="Times New Roman"/>
+          <w:sz w:val="24"/>
+          <w:szCs w:val="24"/>
+        </w:rPr>
+        <w:t xml:space="preserve"> "</w:t>
+      </w:r>
+      <w:proofErr w:type="spellStart"/>
+      <w:r>
+        <w:rPr>
+          <w:rFonts w:ascii="Times New Roman" w:hAnsi="Times New Roman" w:cs="Times New Roman"/>
+          <w:sz w:val="24"/>
+          <w:szCs w:val="24"/>
+        </w:rPr>
+        <w:t>lng</w:t>
+      </w:r>
+      <w:proofErr w:type="spellEnd"/>
+      <w:r>
+        <w:rPr>
+          <w:rFonts w:ascii="Times New Roman" w:hAnsi="Times New Roman" w:cs="Times New Roman"/>
+          <w:sz w:val="24"/>
+          <w:szCs w:val="24"/>
+        </w:rPr>
+        <w:t>": "-34.4618"</w:t>
+      </w:r>
+    </w:p>
+    <w:p>
+      <w:pPr>
+        <w:pStyle w:val="ListParagraph"/>
+        <w:rPr>
+          <w:rFonts w:ascii="Times New Roman" w:hAnsi="Times New Roman" w:cs="Times New Roman"/>
+          <w:sz w:val="24"/>
+          <w:szCs w:val="24"/>
+        </w:rPr>
+      </w:pPr>
+      <w:r>
+        <w:rPr>
+          <w:rFonts w:ascii="Times New Roman" w:hAnsi="Times New Roman" w:cs="Times New Roman"/>
+          <w:sz w:val="24"/>
+          <w:szCs w:val="24"/>
+        </w:rPr>
+        <w:t xml:space="preserve"> }</w:t>
+      </w:r>
+    </w:p>
+    <w:p>
+      <w:pPr>
+        <w:pStyle w:val="ListParagraph"/>
+        <w:rPr>
+          <w:rFonts w:ascii="Times New Roman" w:hAnsi="Times New Roman" w:cs="Times New Roman"/>
+          <w:sz w:val="24"/>
+          <w:szCs w:val="24"/>
+        </w:rPr>
+      </w:pPr>
+      <w:r>
+        <w:rPr>
+          <w:rFonts w:ascii="Times New Roman" w:hAnsi="Times New Roman" w:cs="Times New Roman"/>
+          <w:sz w:val="24"/>
+          <w:szCs w:val="24"/>
+        </w:rPr>
+        <w:t xml:space="preserve"> },</w:t>
+      </w:r>
+    </w:p>
+    <w:p>
+      <w:pPr>
+        <w:pStyle w:val="ListParagraph"/>
+        <w:rPr>
+          <w:rFonts w:ascii="Times New Roman" w:hAnsi="Times New Roman" w:cs="Times New Roman"/>
+          <w:sz w:val="24"/>
+          <w:szCs w:val="24"/>
+        </w:rPr>
+      </w:pPr>
+      <w:r>
+        <w:rPr>
+          <w:rFonts w:ascii="Times New Roman" w:hAnsi="Times New Roman" w:cs="Times New Roman"/>
+          <w:sz w:val="24"/>
+          <w:szCs w:val="24"/>
+        </w:rPr>
+        <w:t xml:space="preserve"> "phone": "010-692-6593 x09125",</w:t>
+      </w:r>
+    </w:p>
+    <w:p>
+      <w:pPr>
+        <w:pStyle w:val="ListParagraph"/>
+        <w:rPr>
+          <w:rFonts w:ascii="Times New Roman" w:hAnsi="Times New Roman" w:cs="Times New Roman"/>
+          <w:sz w:val="24"/>
+          <w:szCs w:val="24"/>
+        </w:rPr>
+      </w:pPr>
+      <w:r>
+        <w:rPr>
+          <w:rFonts w:ascii="Times New Roman" w:hAnsi="Times New Roman" w:cs="Times New Roman"/>
+          <w:sz w:val="24"/>
+          <w:szCs w:val="24"/>
+        </w:rPr>
+        <w:t xml:space="preserve"> "website": "anastasia.net",</w:t>
+      </w:r>
+    </w:p>
+    <w:p>
+      <w:pPr>
+        <w:pStyle w:val="ListParagraph"/>
+        <w:rPr>
+          <w:rFonts w:ascii="Times New Roman" w:hAnsi="Times New Roman" w:cs="Times New Roman"/>
+          <w:sz w:val="24"/>
+          <w:szCs w:val="24"/>
+        </w:rPr>
+      </w:pPr>
+      <w:r>
+        <w:rPr>
+          <w:rFonts w:ascii="Times New Roman" w:hAnsi="Times New Roman" w:cs="Times New Roman"/>
+          <w:sz w:val="24"/>
+          <w:szCs w:val="24"/>
+        </w:rPr>
+        <w:t xml:space="preserve"> "company": {</w:t>
+      </w:r>
+    </w:p>
+    <w:p>
+      <w:pPr>
+        <w:pStyle w:val="ListParagraph"/>
+        <w:rPr>
+          <w:rFonts w:ascii="Times New Roman" w:hAnsi="Times New Roman" w:cs="Times New Roman"/>
+          <w:sz w:val="24"/>
+          <w:szCs w:val="24"/>
+        </w:rPr>
+      </w:pPr>
+      <w:r>
+        <w:rPr>
+          <w:rFonts w:ascii="Times New Roman" w:hAnsi="Times New Roman" w:cs="Times New Roman"/>
+          <w:sz w:val="24"/>
+          <w:szCs w:val="24"/>
+        </w:rPr>
+        <w:t xml:space="preserve"> "name": "</w:t>
+      </w:r>
+      <w:proofErr w:type="spellStart"/>
+      <w:r>
+        <w:rPr>
+          <w:rFonts w:ascii="Times New Roman" w:hAnsi="Times New Roman" w:cs="Times New Roman"/>
+          <w:sz w:val="24"/>
+          <w:szCs w:val="24"/>
+        </w:rPr>
+        <w:t>Deckow</w:t>
+      </w:r>
+      <w:proofErr w:type="spellEnd"/>
+      <w:r>
+        <w:rPr>
+          <w:rFonts w:ascii="Times New Roman" w:hAnsi="Times New Roman" w:cs="Times New Roman"/>
+          <w:sz w:val="24"/>
+          <w:szCs w:val="24"/>
+        </w:rPr>
+        <w:t>-Crist",</w:t>
+      </w:r>
+    </w:p>
+    <w:p>
+      <w:pPr>
+        <w:pStyle w:val="ListParagraph"/>
+        <w:rPr>
+          <w:rFonts w:ascii="Times New Roman" w:hAnsi="Times New Roman" w:cs="Times New Roman"/>
+          <w:sz w:val="24"/>
+          <w:szCs w:val="24"/>
+        </w:rPr>
+      </w:pPr>
+      <w:r>
+        <w:rPr>
+          <w:rFonts w:ascii="Times New Roman" w:hAnsi="Times New Roman" w:cs="Times New Roman"/>
+          <w:sz w:val="24"/>
+          <w:szCs w:val="24"/>
+        </w:rPr>
+        <w:t xml:space="preserve"> "</w:t>
+      </w:r>
+      <w:proofErr w:type="spellStart"/>
+      <w:r>
+        <w:rPr>
+          <w:rFonts w:ascii="Times New Roman" w:hAnsi="Times New Roman" w:cs="Times New Roman"/>
+          <w:sz w:val="24"/>
+          <w:szCs w:val="24"/>
+        </w:rPr>
+        <w:t>catchPhrase</w:t>
+      </w:r>
+      <w:proofErr w:type="spellEnd"/>
+      <w:r>
+        <w:rPr>
+          <w:rFonts w:ascii="Times New Roman" w:hAnsi="Times New Roman" w:cs="Times New Roman"/>
+          <w:sz w:val="24"/>
+          <w:szCs w:val="24"/>
+        </w:rPr>
+        <w:t>": "Proactive didactic contingency",</w:t>
+      </w:r>
+    </w:p>
+    <w:p>
+      <w:pPr>
+        <w:pStyle w:val="ListParagraph"/>
+        <w:rPr>
+          <w:rFonts w:ascii="Times New Roman" w:hAnsi="Times New Roman" w:cs="Times New Roman"/>
+          <w:sz w:val="24"/>
+          <w:szCs w:val="24"/>
+        </w:rPr>
+      </w:pPr>
+      <w:r>
+        <w:rPr>
+          <w:rFonts w:ascii="Times New Roman" w:hAnsi="Times New Roman" w:cs="Times New Roman"/>
+          <w:sz w:val="24"/>
+          <w:szCs w:val="24"/>
+        </w:rPr>
+        <w:t xml:space="preserve"> "bs": "synergize scalable supply-chains"</w:t>
+      </w:r>
+    </w:p>
+    <w:p>
+      <w:pPr>
+        <w:pStyle w:val="ListParagraph"/>
+        <w:rPr>
+          <w:rFonts w:ascii="Times New Roman" w:hAnsi="Times New Roman" w:cs="Times New Roman"/>
+          <w:sz w:val="24"/>
+          <w:szCs w:val="24"/>
+        </w:rPr>
+      </w:pPr>
+      <w:r>
+        <w:rPr>
+          <w:rFonts w:ascii="Times New Roman" w:hAnsi="Times New Roman" w:cs="Times New Roman"/>
+          <w:sz w:val="24"/>
+          <w:szCs w:val="24"/>
+        </w:rPr>
+        <w:t xml:space="preserve"> }</w:t>
+      </w:r>
+    </w:p>
+    <w:p>
+      <w:pPr>
+        <w:pStyle w:val="ListParagraph"/>
+        <w:rPr>
+          <w:rFonts w:ascii="Times New Roman" w:hAnsi="Times New Roman" w:cs="Times New Roman"/>
+          <w:sz w:val="24"/>
+          <w:szCs w:val="24"/>
+        </w:rPr>
+      </w:pPr>
+      <w:r>
+        <w:rPr>
+          <w:rFonts w:ascii="Times New Roman" w:hAnsi="Times New Roman" w:cs="Times New Roman"/>
+          <w:sz w:val="24"/>
+          <w:szCs w:val="24"/>
+        </w:rPr>
+        <w:t xml:space="preserve"> },</w:t>
+      </w:r>
+    </w:p>
+    <w:p>
+      <w:pPr>
+        <w:pStyle w:val="ListParagraph"/>
+        <w:rPr>
+          <w:rFonts w:ascii="Times New Roman" w:hAnsi="Times New Roman" w:cs="Times New Roman"/>
+          <w:sz w:val="24"/>
+          <w:szCs w:val="24"/>
+        </w:rPr>
+      </w:pPr>
+    </w:p>
+    <w:p>
+      <w:pPr>
+        <w:pStyle w:val="ListParagraph"/>
+        <w:rPr>
+          <w:rFonts w:ascii="Times New Roman" w:hAnsi="Times New Roman" w:cs="Times New Roman"/>
+          <w:sz w:val="24"/>
+          <w:szCs w:val="24"/>
+        </w:rPr>
+      </w:pPr>
+      <w:r>
+        <w:rPr>
+          <w:rFonts w:ascii="Times New Roman" w:hAnsi="Times New Roman" w:cs="Times New Roman"/>
+          <w:sz w:val="24"/>
+          <w:szCs w:val="24"/>
+        </w:rPr>
+        <w:t>#</w:t>
+      </w:r>
+      <w:proofErr w:type="gramStart"/>
+      <w:r>
+        <w:rPr>
+          <w:rFonts w:ascii="Times New Roman" w:hAnsi="Times New Roman" w:cs="Times New Roman"/>
+          <w:sz w:val="24"/>
+          <w:szCs w:val="24"/>
+        </w:rPr>
+        <w:t>#</w:t>
+      </w:r>
+      <w:r>
+        <w:t xml:space="preserve"> </w:t>
+      </w:r>
+      <w:r>
+        <w:t xml:space="preserve"> </w:t>
+      </w:r>
+      <w:r>
+        <w:rPr>
+          <w:rFonts w:ascii="Times New Roman" w:hAnsi="Times New Roman" w:cs="Times New Roman"/>
+          <w:sz w:val="24"/>
+          <w:szCs w:val="24"/>
+        </w:rPr>
+        <w:t>Tahap</w:t>
+      </w:r>
+      <w:proofErr w:type="gramEnd"/>
+      <w:r>
+        <w:rPr>
+          <w:rFonts w:ascii="Times New Roman" w:hAnsi="Times New Roman" w:cs="Times New Roman"/>
+          <w:sz w:val="24"/>
+          <w:szCs w:val="24"/>
+        </w:rPr>
+        <w:t xml:space="preserve"> </w:t>
+      </w:r>
+      <w:proofErr w:type="spellStart"/>
+      <w:r>
+        <w:rPr>
+          <w:rFonts w:ascii="Times New Roman" w:hAnsi="Times New Roman" w:cs="Times New Roman"/>
+          <w:sz w:val="24"/>
+          <w:szCs w:val="24"/>
+        </w:rPr>
+        <w:t>Pertama</w:t>
+      </w:r>
+      <w:proofErr w:type="spellEnd"/>
+      <w:r>
+        <w:rPr>
+          <w:rFonts w:ascii="Times New Roman" w:hAnsi="Times New Roman" w:cs="Times New Roman"/>
+          <w:sz w:val="24"/>
+          <w:szCs w:val="24"/>
+        </w:rPr>
+        <w:t xml:space="preserve"> </w:t>
+      </w:r>
+      <w:proofErr w:type="spellStart"/>
+      <w:r>
+        <w:rPr>
+          <w:rFonts w:ascii="Times New Roman" w:hAnsi="Times New Roman" w:cs="Times New Roman"/>
+          <w:sz w:val="24"/>
+          <w:szCs w:val="24"/>
+        </w:rPr>
+        <w:t>kita</w:t>
+      </w:r>
+      <w:proofErr w:type="spellEnd"/>
+      <w:r>
+        <w:rPr>
+          <w:rFonts w:ascii="Times New Roman" w:hAnsi="Times New Roman" w:cs="Times New Roman"/>
+          <w:sz w:val="24"/>
+          <w:szCs w:val="24"/>
+        </w:rPr>
+        <w:t xml:space="preserve"> </w:t>
+      </w:r>
+      <w:proofErr w:type="spellStart"/>
+      <w:r>
+        <w:rPr>
+          <w:rFonts w:ascii="Times New Roman" w:hAnsi="Times New Roman" w:cs="Times New Roman"/>
+          <w:sz w:val="24"/>
+          <w:szCs w:val="24"/>
+        </w:rPr>
+        <w:t>akan</w:t>
+      </w:r>
+      <w:proofErr w:type="spellEnd"/>
+      <w:r>
+        <w:rPr>
+          <w:rFonts w:ascii="Times New Roman" w:hAnsi="Times New Roman" w:cs="Times New Roman"/>
+          <w:sz w:val="24"/>
+          <w:szCs w:val="24"/>
+        </w:rPr>
+        <w:t xml:space="preserve"> </w:t>
+      </w:r>
+      <w:proofErr w:type="spellStart"/>
+      <w:r>
+        <w:rPr>
+          <w:rFonts w:ascii="Times New Roman" w:hAnsi="Times New Roman" w:cs="Times New Roman"/>
+          <w:sz w:val="24"/>
+          <w:szCs w:val="24"/>
+        </w:rPr>
+        <w:t>membuat</w:t>
+      </w:r>
+      <w:proofErr w:type="spellEnd"/>
+      <w:r>
+        <w:rPr>
+          <w:rFonts w:ascii="Times New Roman" w:hAnsi="Times New Roman" w:cs="Times New Roman"/>
+          <w:sz w:val="24"/>
+          <w:szCs w:val="24"/>
+        </w:rPr>
+        <w:t xml:space="preserve"> file </w:t>
+      </w:r>
+      <w:proofErr w:type="spellStart"/>
+      <w:r>
+        <w:rPr>
+          <w:rFonts w:ascii="Times New Roman" w:hAnsi="Times New Roman" w:cs="Times New Roman"/>
+          <w:sz w:val="24"/>
+          <w:szCs w:val="24"/>
+        </w:rPr>
+        <w:t>halamanJson.dart</w:t>
+      </w:r>
+      <w:proofErr w:type="spellEnd"/>
+      <w:r>
+        <w:rPr>
+          <w:rFonts w:ascii="Times New Roman" w:hAnsi="Times New Roman" w:cs="Times New Roman"/>
+          <w:sz w:val="24"/>
+          <w:szCs w:val="24"/>
+        </w:rPr>
+        <w:t xml:space="preserve"> </w:t>
+      </w:r>
+      <w:proofErr w:type="spellStart"/>
+      <w:r>
+        <w:rPr>
+          <w:rFonts w:ascii="Times New Roman" w:hAnsi="Times New Roman" w:cs="Times New Roman"/>
+          <w:sz w:val="24"/>
+          <w:szCs w:val="24"/>
+        </w:rPr>
+        <w:t>dalam</w:t>
+      </w:r>
+      <w:proofErr w:type="spellEnd"/>
+      <w:r>
+        <w:rPr>
+          <w:rFonts w:ascii="Times New Roman" w:hAnsi="Times New Roman" w:cs="Times New Roman"/>
+          <w:sz w:val="24"/>
+          <w:szCs w:val="24"/>
+        </w:rPr>
+        <w:t xml:space="preserve"> project </w:t>
+      </w:r>
+      <w:proofErr w:type="spellStart"/>
+      <w:r>
+        <w:rPr>
+          <w:rFonts w:ascii="Times New Roman" w:hAnsi="Times New Roman" w:cs="Times New Roman"/>
+          <w:sz w:val="24"/>
+          <w:szCs w:val="24"/>
+        </w:rPr>
+        <w:t>kita</w:t>
+      </w:r>
+      <w:proofErr w:type="spellEnd"/>
+      <w:r>
+        <w:rPr>
+          <w:rFonts w:ascii="Times New Roman" w:hAnsi="Times New Roman" w:cs="Times New Roman"/>
+          <w:sz w:val="24"/>
+          <w:szCs w:val="24"/>
+        </w:rPr>
+        <w:t xml:space="preserve">. </w:t>
+      </w:r>
+    </w:p>
+    <w:p>
+      <w:pPr>
+        <w:pStyle w:val="ListParagraph"/>
+        <w:rPr>
+          <w:rFonts w:ascii="Times New Roman" w:hAnsi="Times New Roman" w:cs="Times New Roman"/>
+          <w:sz w:val="24"/>
+          <w:szCs w:val="24"/>
+        </w:rPr>
+      </w:pPr>
+      <w:proofErr w:type="spellStart"/>
+      <w:r>
+        <w:rPr>
+          <w:rFonts w:ascii="Times New Roman" w:hAnsi="Times New Roman" w:cs="Times New Roman"/>
+          <w:sz w:val="24"/>
+          <w:szCs w:val="24"/>
+        </w:rPr>
+        <w:lastRenderedPageBreak/>
+        <w:t>Kemudian</w:t>
+      </w:r>
+      <w:proofErr w:type="spellEnd"/>
+      <w:r>
+        <w:rPr>
+          <w:rFonts w:ascii="Times New Roman" w:hAnsi="Times New Roman" w:cs="Times New Roman"/>
+          <w:sz w:val="24"/>
+          <w:szCs w:val="24"/>
+        </w:rPr>
+        <w:t xml:space="preserve"> </w:t>
+      </w:r>
+      <w:proofErr w:type="spellStart"/>
+      <w:r>
+        <w:rPr>
+          <w:rFonts w:ascii="Times New Roman" w:hAnsi="Times New Roman" w:cs="Times New Roman"/>
+          <w:sz w:val="24"/>
+          <w:szCs w:val="24"/>
+        </w:rPr>
+        <w:t>isi</w:t>
+      </w:r>
+      <w:proofErr w:type="spellEnd"/>
+      <w:r>
+        <w:rPr>
+          <w:rFonts w:ascii="Times New Roman" w:hAnsi="Times New Roman" w:cs="Times New Roman"/>
+          <w:sz w:val="24"/>
+          <w:szCs w:val="24"/>
+        </w:rPr>
+        <w:t xml:space="preserve"> </w:t>
+      </w:r>
+      <w:proofErr w:type="spellStart"/>
+      <w:r>
+        <w:rPr>
+          <w:rFonts w:ascii="Times New Roman" w:hAnsi="Times New Roman" w:cs="Times New Roman"/>
+          <w:sz w:val="24"/>
+          <w:szCs w:val="24"/>
+        </w:rPr>
+        <w:t>dengan</w:t>
+      </w:r>
+      <w:proofErr w:type="spellEnd"/>
+      <w:r>
+        <w:rPr>
+          <w:rFonts w:ascii="Times New Roman" w:hAnsi="Times New Roman" w:cs="Times New Roman"/>
+          <w:sz w:val="24"/>
+          <w:szCs w:val="24"/>
+        </w:rPr>
+        <w:t xml:space="preserve"> </w:t>
+      </w:r>
+      <w:proofErr w:type="spellStart"/>
+      <w:r>
+        <w:rPr>
+          <w:rFonts w:ascii="Times New Roman" w:hAnsi="Times New Roman" w:cs="Times New Roman"/>
+          <w:sz w:val="24"/>
+          <w:szCs w:val="24"/>
+        </w:rPr>
+        <w:t>kode</w:t>
+      </w:r>
+      <w:proofErr w:type="spellEnd"/>
+      <w:r>
+        <w:rPr>
+          <w:rFonts w:ascii="Times New Roman" w:hAnsi="Times New Roman" w:cs="Times New Roman"/>
+          <w:sz w:val="24"/>
+          <w:szCs w:val="24"/>
+        </w:rPr>
+        <w:t xml:space="preserve"> di </w:t>
+      </w:r>
+      <w:proofErr w:type="spellStart"/>
+      <w:r>
+        <w:rPr>
+          <w:rFonts w:ascii="Times New Roman" w:hAnsi="Times New Roman" w:cs="Times New Roman"/>
+          <w:sz w:val="24"/>
+          <w:szCs w:val="24"/>
+        </w:rPr>
+        <w:t>bawah</w:t>
+      </w:r>
+      <w:proofErr w:type="spellEnd"/>
+      <w:r>
+        <w:rPr>
+          <w:rFonts w:ascii="Times New Roman" w:hAnsi="Times New Roman" w:cs="Times New Roman"/>
+          <w:sz w:val="24"/>
+          <w:szCs w:val="24"/>
+        </w:rPr>
+        <w:t xml:space="preserve"> </w:t>
+      </w:r>
+      <w:proofErr w:type="spellStart"/>
+      <w:r>
+        <w:rPr>
+          <w:rFonts w:ascii="Times New Roman" w:hAnsi="Times New Roman" w:cs="Times New Roman"/>
+          <w:sz w:val="24"/>
+          <w:szCs w:val="24"/>
+        </w:rPr>
+        <w:t>ini</w:t>
+      </w:r>
+      <w:proofErr w:type="spellEnd"/>
+      <w:r>
+        <w:rPr>
+          <w:rFonts w:ascii="Times New Roman" w:hAnsi="Times New Roman" w:cs="Times New Roman"/>
+          <w:sz w:val="24"/>
+          <w:szCs w:val="24"/>
+        </w:rPr>
+        <w:t>.</w:t>
+      </w:r>
+      <w:r>
+        <w:rPr>
+          <w:rFonts w:ascii="Times New Roman" w:hAnsi="Times New Roman" w:cs="Times New Roman"/>
+          <w:sz w:val="24"/>
+          <w:szCs w:val="24"/>
+        </w:rPr>
+        <w:t xml:space="preserve"> </w:t>
+      </w:r>
+      <w:proofErr w:type="gramStart"/>
+      <w:r>
+        <w:rPr>
+          <w:rFonts w:ascii="Times New Roman" w:hAnsi="Times New Roman" w:cs="Times New Roman"/>
+          <w:sz w:val="24"/>
+          <w:szCs w:val="24"/>
+        </w:rPr>
+        <w:t>#</w:t>
+      </w:r>
+      <w:proofErr w:type="gramEnd"/>
+      <w:r>
+        <w:rPr>
+          <w:rFonts w:ascii="Times New Roman" w:hAnsi="Times New Roman" w:cs="Times New Roman"/>
+          <w:sz w:val="24"/>
+          <w:szCs w:val="24"/>
+        </w:rPr>
+        <w:t>#</w:t>
+      </w:r>
     </w:p>
     <w:sectPr>
       <w:type w:val="continuous"/>

</xml_diff>